<commit_message>
Added ToDo App code
</commit_message>
<xml_diff>
--- a/ReadMe.docx
+++ b/ReadMe.docx
@@ -579,7 +579,6 @@
         </w:rPr>
       </w:pPr>
       <w:proofErr w:type="spellStart"/>
-      <w:proofErr w:type="gramStart"/>
       <w:r>
         <w:rPr>
           <w:rFonts w:ascii="Arial" w:hAnsi="Arial" w:cs="Arial"/>
@@ -589,7 +588,6 @@
         <w:t>git</w:t>
       </w:r>
       <w:proofErr w:type="spellEnd"/>
-      <w:proofErr w:type="gramEnd"/>
       <w:r>
         <w:rPr>
           <w:rFonts w:ascii="Arial" w:hAnsi="Arial" w:cs="Arial"/>
@@ -654,7 +652,6 @@
         </w:rPr>
       </w:pPr>
       <w:proofErr w:type="spellStart"/>
-      <w:proofErr w:type="gramStart"/>
       <w:r>
         <w:rPr>
           <w:rFonts w:ascii="Arial" w:hAnsi="Arial" w:cs="Arial"/>
@@ -664,7 +661,6 @@
         <w:t>git</w:t>
       </w:r>
       <w:proofErr w:type="spellEnd"/>
-      <w:proofErr w:type="gramEnd"/>
       <w:r>
         <w:rPr>
           <w:rFonts w:ascii="Arial" w:hAnsi="Arial" w:cs="Arial"/>
@@ -954,6 +950,7 @@
           <w:szCs w:val="24"/>
         </w:rPr>
       </w:pPr>
+      <w:bookmarkStart w:id="0" w:name="_GoBack"/>
       <w:proofErr w:type="spellStart"/>
       <w:proofErr w:type="gramStart"/>
       <w:r>
@@ -1007,9 +1004,8 @@
         </w:rPr>
         <w:t>cli(Command Line Interface).</w:t>
       </w:r>
-      <w:bookmarkStart w:id="0" w:name="_GoBack"/>
-      <w:bookmarkEnd w:id="0"/>
-    </w:p>
+    </w:p>
+    <w:bookmarkEnd w:id="0"/>
     <w:p>
       <w:pPr>
         <w:ind w:left="2160" w:firstLine="720"/>
@@ -1022,9 +1018,130 @@
     </w:p>
     <w:p>
       <w:pPr>
-        <w:ind w:left="2160" w:firstLine="720"/>
-        <w:rPr>
-          <w:rFonts w:ascii="Arial" w:hAnsi="Arial" w:cs="Arial"/>
+        <w:rPr>
+          <w:rFonts w:ascii="Arial" w:hAnsi="Arial" w:cs="Arial"/>
+          <w:b/>
+          <w:sz w:val="24"/>
+          <w:szCs w:val="24"/>
+        </w:rPr>
+      </w:pPr>
+      <w:r>
+        <w:rPr>
+          <w:rFonts w:ascii="Arial" w:hAnsi="Arial" w:cs="Arial"/>
+          <w:b/>
+          <w:sz w:val="24"/>
+          <w:szCs w:val="24"/>
+        </w:rPr>
+        <w:t>Important links:</w:t>
+      </w:r>
+    </w:p>
+    <w:p>
+      <w:pPr>
+        <w:pStyle w:val="ListParagraph"/>
+        <w:numPr>
+          <w:ilvl w:val="0"/>
+          <w:numId w:val="1"/>
+        </w:numPr>
+        <w:tabs>
+          <w:tab w:val="left" w:pos="1890"/>
+        </w:tabs>
+        <w:jc w:val="both"/>
+        <w:rPr>
+          <w:rFonts w:ascii="Arial" w:hAnsi="Arial" w:cs="Arial"/>
+          <w:b/>
+          <w:sz w:val="24"/>
+          <w:szCs w:val="24"/>
+        </w:rPr>
+      </w:pPr>
+      <w:hyperlink r:id="rId6" w:history="1">
+        <w:r>
+          <w:rPr>
+            <w:rStyle w:val="Hyperlink"/>
+            <w:rFonts w:ascii="Arial" w:hAnsi="Arial" w:cs="Arial"/>
+            <w:b/>
+            <w:sz w:val="24"/>
+            <w:szCs w:val="24"/>
+          </w:rPr>
+          <w:t>https://github.com/angular/angular-cli/wiki</w:t>
+        </w:r>
+      </w:hyperlink>
+    </w:p>
+    <w:p>
+      <w:pPr>
+        <w:pStyle w:val="ListParagraph"/>
+        <w:numPr>
+          <w:ilvl w:val="0"/>
+          <w:numId w:val="1"/>
+        </w:numPr>
+        <w:tabs>
+          <w:tab w:val="left" w:pos="1890"/>
+        </w:tabs>
+        <w:jc w:val="both"/>
+        <w:rPr>
+          <w:rFonts w:ascii="Arial" w:hAnsi="Arial" w:cs="Arial"/>
+          <w:b/>
+          <w:sz w:val="24"/>
+          <w:szCs w:val="24"/>
+        </w:rPr>
+      </w:pPr>
+      <w:hyperlink r:id="rId7" w:history="1">
+        <w:r>
+          <w:rPr>
+            <w:rStyle w:val="Hyperlink"/>
+            <w:rFonts w:ascii="Arial" w:hAnsi="Arial" w:cs="Arial"/>
+            <w:b/>
+            <w:sz w:val="24"/>
+            <w:szCs w:val="24"/>
+          </w:rPr>
+          <w:t>https://angular.io/docs</w:t>
+        </w:r>
+      </w:hyperlink>
+    </w:p>
+    <w:p>
+      <w:pPr>
+        <w:pStyle w:val="ListParagraph"/>
+        <w:numPr>
+          <w:ilvl w:val="0"/>
+          <w:numId w:val="1"/>
+        </w:numPr>
+        <w:tabs>
+          <w:tab w:val="left" w:pos="1890"/>
+        </w:tabs>
+        <w:jc w:val="both"/>
+        <w:rPr>
+          <w:rFonts w:ascii="Arial" w:hAnsi="Arial" w:cs="Arial"/>
+          <w:b/>
+          <w:sz w:val="24"/>
+          <w:szCs w:val="24"/>
+        </w:rPr>
+      </w:pPr>
+      <w:hyperlink r:id="rId8" w:history="1">
+        <w:r>
+          <w:rPr>
+            <w:rStyle w:val="Hyperlink"/>
+            <w:rFonts w:ascii="Arial" w:hAnsi="Arial" w:cs="Arial"/>
+            <w:b/>
+            <w:sz w:val="24"/>
+            <w:szCs w:val="24"/>
+          </w:rPr>
+          <w:t>https://www.tutorialspoint.com/angular2/angular2_tutorial.pdf</w:t>
+        </w:r>
+      </w:hyperlink>
+    </w:p>
+    <w:p>
+      <w:pPr>
+        <w:pStyle w:val="ListParagraph"/>
+        <w:numPr>
+          <w:ilvl w:val="0"/>
+          <w:numId w:val="1"/>
+        </w:numPr>
+        <w:tabs>
+          <w:tab w:val="left" w:pos="1890"/>
+        </w:tabs>
+        <w:jc w:val="both"/>
+        <w:rPr>
+          <w:rFonts w:ascii="Arial" w:hAnsi="Arial" w:cs="Arial"/>
+          <w:b/>
           <w:sz w:val="24"/>
           <w:szCs w:val="24"/>
         </w:rPr>
@@ -1176,6 +1293,119 @@
     </w:lvl>
   </w:abstractNum>
   <w:abstractNum w:abstractNumId="1" w15:restartNumberingAfterBreak="0">
+    <w:nsid w:val="3D924A4A"/>
+    <w:multiLevelType w:val="hybridMultilevel"/>
+    <w:tmpl w:val="83E6A5A2"/>
+    <w:lvl w:ilvl="0" w:tplc="0409000B">
+      <w:start w:val="1"/>
+      <w:numFmt w:val="bullet"/>
+      <w:lvlText w:val=""/>
+      <w:lvlJc w:val="left"/>
+      <w:pPr>
+        <w:ind w:left="720" w:hanging="360"/>
+      </w:pPr>
+      <w:rPr>
+        <w:rFonts w:ascii="Wingdings" w:hAnsi="Wingdings" w:hint="default"/>
+      </w:rPr>
+    </w:lvl>
+    <w:lvl w:ilvl="1" w:tplc="04090003" w:tentative="1">
+      <w:start w:val="1"/>
+      <w:numFmt w:val="bullet"/>
+      <w:lvlText w:val="o"/>
+      <w:lvlJc w:val="left"/>
+      <w:pPr>
+        <w:ind w:left="1440" w:hanging="360"/>
+      </w:pPr>
+      <w:rPr>
+        <w:rFonts w:ascii="Courier New" w:hAnsi="Courier New" w:cs="Courier New" w:hint="default"/>
+      </w:rPr>
+    </w:lvl>
+    <w:lvl w:ilvl="2" w:tplc="04090005" w:tentative="1">
+      <w:start w:val="1"/>
+      <w:numFmt w:val="bullet"/>
+      <w:lvlText w:val=""/>
+      <w:lvlJc w:val="left"/>
+      <w:pPr>
+        <w:ind w:left="2160" w:hanging="360"/>
+      </w:pPr>
+      <w:rPr>
+        <w:rFonts w:ascii="Wingdings" w:hAnsi="Wingdings" w:hint="default"/>
+      </w:rPr>
+    </w:lvl>
+    <w:lvl w:ilvl="3" w:tplc="04090001" w:tentative="1">
+      <w:start w:val="1"/>
+      <w:numFmt w:val="bullet"/>
+      <w:lvlText w:val=""/>
+      <w:lvlJc w:val="left"/>
+      <w:pPr>
+        <w:ind w:left="2880" w:hanging="360"/>
+      </w:pPr>
+      <w:rPr>
+        <w:rFonts w:ascii="Symbol" w:hAnsi="Symbol" w:hint="default"/>
+      </w:rPr>
+    </w:lvl>
+    <w:lvl w:ilvl="4" w:tplc="04090003" w:tentative="1">
+      <w:start w:val="1"/>
+      <w:numFmt w:val="bullet"/>
+      <w:lvlText w:val="o"/>
+      <w:lvlJc w:val="left"/>
+      <w:pPr>
+        <w:ind w:left="3600" w:hanging="360"/>
+      </w:pPr>
+      <w:rPr>
+        <w:rFonts w:ascii="Courier New" w:hAnsi="Courier New" w:cs="Courier New" w:hint="default"/>
+      </w:rPr>
+    </w:lvl>
+    <w:lvl w:ilvl="5" w:tplc="04090005" w:tentative="1">
+      <w:start w:val="1"/>
+      <w:numFmt w:val="bullet"/>
+      <w:lvlText w:val=""/>
+      <w:lvlJc w:val="left"/>
+      <w:pPr>
+        <w:ind w:left="4320" w:hanging="360"/>
+      </w:pPr>
+      <w:rPr>
+        <w:rFonts w:ascii="Wingdings" w:hAnsi="Wingdings" w:hint="default"/>
+      </w:rPr>
+    </w:lvl>
+    <w:lvl w:ilvl="6" w:tplc="04090001" w:tentative="1">
+      <w:start w:val="1"/>
+      <w:numFmt w:val="bullet"/>
+      <w:lvlText w:val=""/>
+      <w:lvlJc w:val="left"/>
+      <w:pPr>
+        <w:ind w:left="5040" w:hanging="360"/>
+      </w:pPr>
+      <w:rPr>
+        <w:rFonts w:ascii="Symbol" w:hAnsi="Symbol" w:hint="default"/>
+      </w:rPr>
+    </w:lvl>
+    <w:lvl w:ilvl="7" w:tplc="04090003" w:tentative="1">
+      <w:start w:val="1"/>
+      <w:numFmt w:val="bullet"/>
+      <w:lvlText w:val="o"/>
+      <w:lvlJc w:val="left"/>
+      <w:pPr>
+        <w:ind w:left="5760" w:hanging="360"/>
+      </w:pPr>
+      <w:rPr>
+        <w:rFonts w:ascii="Courier New" w:hAnsi="Courier New" w:cs="Courier New" w:hint="default"/>
+      </w:rPr>
+    </w:lvl>
+    <w:lvl w:ilvl="8" w:tplc="04090005" w:tentative="1">
+      <w:start w:val="1"/>
+      <w:numFmt w:val="bullet"/>
+      <w:lvlText w:val=""/>
+      <w:lvlJc w:val="left"/>
+      <w:pPr>
+        <w:ind w:left="6480" w:hanging="360"/>
+      </w:pPr>
+      <w:rPr>
+        <w:rFonts w:ascii="Wingdings" w:hAnsi="Wingdings" w:hint="default"/>
+      </w:rPr>
+    </w:lvl>
+  </w:abstractNum>
+  <w:abstractNum w:abstractNumId="2" w15:restartNumberingAfterBreak="0">
     <w:nsid w:val="48814E19"/>
     <w:multiLevelType w:val="hybridMultilevel"/>
     <w:tmpl w:val="92EA9272"/>
@@ -1288,7 +1518,7 @@
       </w:rPr>
     </w:lvl>
   </w:abstractNum>
-  <w:abstractNum w:abstractNumId="2" w15:restartNumberingAfterBreak="0">
+  <w:abstractNum w:abstractNumId="3" w15:restartNumberingAfterBreak="0">
     <w:nsid w:val="52DC0F80"/>
     <w:multiLevelType w:val="hybridMultilevel"/>
     <w:tmpl w:val="99DC2C9E"/>
@@ -1402,13 +1632,16 @@
     </w:lvl>
   </w:abstractNum>
   <w:num w:numId="1">
-    <w:abstractNumId w:val="1"/>
+    <w:abstractNumId w:val="2"/>
   </w:num>
   <w:num w:numId="2">
-    <w:abstractNumId w:val="2"/>
+    <w:abstractNumId w:val="3"/>
   </w:num>
   <w:num w:numId="3">
     <w:abstractNumId w:val="0"/>
+  </w:num>
+  <w:num w:numId="4">
+    <w:abstractNumId w:val="1"/>
   </w:num>
 </w:numbering>
 </file>

</xml_diff>